<commit_message>
Feb 28, 2025 file
</commit_message>
<xml_diff>
--- a/Docs/Feb 28.docx
+++ b/Docs/Feb 28.docx
@@ -308,9 +308,67 @@
         </w:rPr>
         <w:t>Frozenset</w:t>
       </w:r>
+      <w:proofErr w:type="spellEnd"/>
+    </w:p>
+    <w:p>
+      <w:pPr>
+        <w:rPr>
+          <w:b/>
+          <w:bCs/>
+          <w:sz w:val="28"/>
+          <w:szCs w:val="24"/>
+          <w:lang w:val="en-US"/>
+        </w:rPr>
+      </w:pPr>
+    </w:p>
+    <w:p>
+      <w:pPr>
+        <w:rPr>
+          <w:b/>
+          <w:bCs/>
+          <w:sz w:val="28"/>
+          <w:szCs w:val="24"/>
+          <w:lang w:val="en-US"/>
+        </w:rPr>
+      </w:pPr>
+      <w:r>
+        <w:rPr>
+          <w:b/>
+          <w:bCs/>
+          <w:sz w:val="28"/>
+          <w:szCs w:val="24"/>
+          <w:lang w:val="en-US"/>
+        </w:rPr>
+        <w:t xml:space="preserve">Specialized Collections </w:t>
+      </w:r>
+    </w:p>
+    <w:p>
+      <w:pPr>
+        <w:pStyle w:val="ListParagraph"/>
+        <w:numPr>
+          <w:ilvl w:val="0"/>
+          <w:numId w:val="4"/>
+        </w:numPr>
+        <w:rPr>
+          <w:b/>
+          <w:bCs/>
+          <w:sz w:val="28"/>
+          <w:szCs w:val="24"/>
+          <w:lang w:val="en-US"/>
+        </w:rPr>
+      </w:pPr>
+      <w:r>
+        <w:rPr>
+          <w:b/>
+          <w:bCs/>
+          <w:sz w:val="28"/>
+          <w:szCs w:val="24"/>
+          <w:lang w:val="en-US"/>
+        </w:rPr>
+        <w:t>Named Tuple</w:t>
+      </w:r>
       <w:bookmarkStart w:id="0" w:name="_GoBack"/>
       <w:bookmarkEnd w:id="0"/>
-      <w:proofErr w:type="spellEnd"/>
     </w:p>
     <w:sectPr>
       <w:pgSz w:w="11906" w:h="16838"/>
@@ -636,6 +694,95 @@
       </w:rPr>
     </w:lvl>
   </w:abstractNum>
+  <w:abstractNum w:abstractNumId="3">
+    <w:nsid w:val="5238733A"/>
+    <w:multiLevelType w:val="hybridMultilevel"/>
+    <w:tmpl w:val="AD562662"/>
+    <w:lvl w:ilvl="0" w:tplc="4009000F">
+      <w:start w:val="1"/>
+      <w:numFmt w:val="decimal"/>
+      <w:lvlText w:val="%1."/>
+      <w:lvlJc w:val="left"/>
+      <w:pPr>
+        <w:ind w:left="720" w:hanging="360"/>
+      </w:pPr>
+      <w:rPr>
+        <w:rFonts w:hint="default"/>
+      </w:rPr>
+    </w:lvl>
+    <w:lvl w:ilvl="1" w:tplc="40090019" w:tentative="1">
+      <w:start w:val="1"/>
+      <w:numFmt w:val="lowerLetter"/>
+      <w:lvlText w:val="%2."/>
+      <w:lvlJc w:val="left"/>
+      <w:pPr>
+        <w:ind w:left="1440" w:hanging="360"/>
+      </w:pPr>
+    </w:lvl>
+    <w:lvl w:ilvl="2" w:tplc="4009001B" w:tentative="1">
+      <w:start w:val="1"/>
+      <w:numFmt w:val="lowerRoman"/>
+      <w:lvlText w:val="%3."/>
+      <w:lvlJc w:val="right"/>
+      <w:pPr>
+        <w:ind w:left="2160" w:hanging="180"/>
+      </w:pPr>
+    </w:lvl>
+    <w:lvl w:ilvl="3" w:tplc="4009000F" w:tentative="1">
+      <w:start w:val="1"/>
+      <w:numFmt w:val="decimal"/>
+      <w:lvlText w:val="%4."/>
+      <w:lvlJc w:val="left"/>
+      <w:pPr>
+        <w:ind w:left="2880" w:hanging="360"/>
+      </w:pPr>
+    </w:lvl>
+    <w:lvl w:ilvl="4" w:tplc="40090019" w:tentative="1">
+      <w:start w:val="1"/>
+      <w:numFmt w:val="lowerLetter"/>
+      <w:lvlText w:val="%5."/>
+      <w:lvlJc w:val="left"/>
+      <w:pPr>
+        <w:ind w:left="3600" w:hanging="360"/>
+      </w:pPr>
+    </w:lvl>
+    <w:lvl w:ilvl="5" w:tplc="4009001B" w:tentative="1">
+      <w:start w:val="1"/>
+      <w:numFmt w:val="lowerRoman"/>
+      <w:lvlText w:val="%6."/>
+      <w:lvlJc w:val="right"/>
+      <w:pPr>
+        <w:ind w:left="4320" w:hanging="180"/>
+      </w:pPr>
+    </w:lvl>
+    <w:lvl w:ilvl="6" w:tplc="4009000F" w:tentative="1">
+      <w:start w:val="1"/>
+      <w:numFmt w:val="decimal"/>
+      <w:lvlText w:val="%7."/>
+      <w:lvlJc w:val="left"/>
+      <w:pPr>
+        <w:ind w:left="5040" w:hanging="360"/>
+      </w:pPr>
+    </w:lvl>
+    <w:lvl w:ilvl="7" w:tplc="40090019" w:tentative="1">
+      <w:start w:val="1"/>
+      <w:numFmt w:val="lowerLetter"/>
+      <w:lvlText w:val="%8."/>
+      <w:lvlJc w:val="left"/>
+      <w:pPr>
+        <w:ind w:left="5760" w:hanging="360"/>
+      </w:pPr>
+    </w:lvl>
+    <w:lvl w:ilvl="8" w:tplc="4009001B" w:tentative="1">
+      <w:start w:val="1"/>
+      <w:numFmt w:val="lowerRoman"/>
+      <w:lvlText w:val="%9."/>
+      <w:lvlJc w:val="right"/>
+      <w:pPr>
+        <w:ind w:left="6480" w:hanging="180"/>
+      </w:pPr>
+    </w:lvl>
+  </w:abstractNum>
   <w:num w:numId="1">
     <w:abstractNumId w:val="0"/>
   </w:num>
@@ -644,6 +791,9 @@
   </w:num>
   <w:num w:numId="3">
     <w:abstractNumId w:val="1"/>
+  </w:num>
+  <w:num w:numId="4">
+    <w:abstractNumId w:val="3"/>
   </w:num>
 </w:numbering>
 </file>

</xml_diff>